<commit_message>
Tạo Slide thuyết trình, Đồ án
</commit_message>
<xml_diff>
--- a/Thiết kế/DFD/DFD.docx
+++ b/Thiết kế/DFD/DFD.docx
@@ -60,6 +60,7 @@
           <w:rFonts w:ascii="Helvetica" w:hAnsi="Helvetica" w:cs="Helvetica"/>
           <w:b/>
           <w:bCs/>
+          <w:noProof/>
           <w:sz w:val="26"/>
           <w:szCs w:val="26"/>
         </w:rPr>
@@ -115,6 +116,7 @@
           <w:rFonts w:ascii="Helvetica" w:hAnsi="Helvetica" w:cs="Helvetica"/>
           <w:b/>
           <w:bCs/>
+          <w:noProof/>
           <w:sz w:val="26"/>
           <w:szCs w:val="26"/>
         </w:rPr>
@@ -170,6 +172,7 @@
           <w:rFonts w:ascii="Helvetica" w:hAnsi="Helvetica" w:cs="Helvetica"/>
           <w:b/>
           <w:bCs/>
+          <w:noProof/>
           <w:sz w:val="26"/>
           <w:szCs w:val="26"/>
         </w:rPr>
@@ -226,6 +229,7 @@
           <w:rFonts w:ascii="Helvetica" w:hAnsi="Helvetica" w:cs="Helvetica"/>
           <w:b/>
           <w:bCs/>
+          <w:noProof/>
           <w:sz w:val="26"/>
           <w:szCs w:val="26"/>
         </w:rPr>
@@ -281,6 +285,7 @@
           <w:rFonts w:ascii="Helvetica" w:hAnsi="Helvetica" w:cs="Helvetica"/>
           <w:b/>
           <w:bCs/>
+          <w:noProof/>
           <w:sz w:val="26"/>
           <w:szCs w:val="26"/>
         </w:rPr>
@@ -464,6 +469,7 @@
       <w:r>
         <w:rPr>
           <w:rFonts w:ascii="Helvetica" w:hAnsi="Helvetica" w:cs="Helvetica"/>
+          <w:noProof/>
           <w:sz w:val="26"/>
           <w:szCs w:val="26"/>
         </w:rPr>
@@ -515,6 +521,7 @@
       <w:r>
         <w:rPr>
           <w:rFonts w:ascii="Helvetica" w:hAnsi="Helvetica" w:cs="Helvetica"/>
+          <w:noProof/>
           <w:sz w:val="26"/>
           <w:szCs w:val="26"/>
         </w:rPr>
@@ -566,6 +573,7 @@
       <w:r>
         <w:rPr>
           <w:rFonts w:ascii="Helvetica" w:hAnsi="Helvetica" w:cs="Helvetica"/>
+          <w:noProof/>
           <w:sz w:val="26"/>
           <w:szCs w:val="26"/>
         </w:rPr>
@@ -618,6 +626,7 @@
       <w:r>
         <w:rPr>
           <w:rFonts w:ascii="Helvetica" w:hAnsi="Helvetica" w:cs="Helvetica"/>
+          <w:noProof/>
           <w:sz w:val="26"/>
           <w:szCs w:val="26"/>
         </w:rPr>
@@ -691,6 +700,7 @@
       <w:r>
         <w:rPr>
           <w:rFonts w:ascii="Helvetica" w:hAnsi="Helvetica" w:cs="Helvetica"/>
+          <w:noProof/>
           <w:sz w:val="26"/>
           <w:szCs w:val="26"/>
         </w:rPr>
@@ -742,6 +752,7 @@
       <w:r>
         <w:rPr>
           <w:rFonts w:ascii="Helvetica" w:hAnsi="Helvetica" w:cs="Helvetica"/>
+          <w:noProof/>
           <w:sz w:val="26"/>
           <w:szCs w:val="26"/>
         </w:rPr>
@@ -897,6 +908,7 @@
       <w:r>
         <w:rPr>
           <w:rFonts w:ascii="Helvetica" w:hAnsi="Helvetica" w:cs="Helvetica"/>
+          <w:noProof/>
           <w:sz w:val="26"/>
           <w:szCs w:val="26"/>
         </w:rPr>
@@ -948,6 +960,7 @@
       <w:r>
         <w:rPr>
           <w:rFonts w:ascii="Helvetica" w:hAnsi="Helvetica" w:cs="Helvetica"/>
+          <w:noProof/>
           <w:sz w:val="26"/>
           <w:szCs w:val="26"/>
         </w:rPr>
@@ -1087,6 +1100,7 @@
       <w:r>
         <w:rPr>
           <w:rFonts w:ascii="Helvetica" w:hAnsi="Helvetica" w:cs="Helvetica"/>
+          <w:noProof/>
           <w:sz w:val="26"/>
           <w:szCs w:val="26"/>
         </w:rPr>
@@ -1138,6 +1152,7 @@
       <w:r>
         <w:rPr>
           <w:rFonts w:ascii="Helvetica" w:hAnsi="Helvetica" w:cs="Helvetica"/>
+          <w:noProof/>
           <w:sz w:val="26"/>
           <w:szCs w:val="26"/>
         </w:rPr>
@@ -1211,6 +1226,7 @@
       <w:r>
         <w:rPr>
           <w:rFonts w:ascii="Helvetica" w:hAnsi="Helvetica" w:cs="Helvetica"/>
+          <w:noProof/>
           <w:sz w:val="26"/>
           <w:szCs w:val="26"/>
         </w:rPr>
@@ -1262,6 +1278,7 @@
       <w:r>
         <w:rPr>
           <w:rFonts w:ascii="Helvetica" w:hAnsi="Helvetica" w:cs="Helvetica"/>
+          <w:noProof/>
           <w:sz w:val="26"/>
           <w:szCs w:val="26"/>
         </w:rPr>
@@ -1313,6 +1330,7 @@
       <w:r>
         <w:rPr>
           <w:rFonts w:ascii="Helvetica" w:hAnsi="Helvetica" w:cs="Helvetica"/>
+          <w:noProof/>
           <w:sz w:val="26"/>
           <w:szCs w:val="26"/>
         </w:rPr>
@@ -1364,6 +1382,7 @@
       <w:r>
         <w:rPr>
           <w:rFonts w:ascii="Helvetica" w:hAnsi="Helvetica" w:cs="Helvetica"/>
+          <w:noProof/>
           <w:sz w:val="26"/>
           <w:szCs w:val="26"/>
         </w:rPr>
@@ -1416,6 +1435,7 @@
       <w:r>
         <w:rPr>
           <w:rFonts w:ascii="Helvetica" w:hAnsi="Helvetica" w:cs="Helvetica"/>
+          <w:noProof/>
           <w:sz w:val="26"/>
           <w:szCs w:val="26"/>
         </w:rPr>
@@ -1489,6 +1509,7 @@
       <w:r>
         <w:rPr>
           <w:rFonts w:ascii="Helvetica" w:hAnsi="Helvetica" w:cs="Helvetica"/>
+          <w:noProof/>
           <w:sz w:val="26"/>
           <w:szCs w:val="26"/>
         </w:rPr>
@@ -1540,6 +1561,7 @@
       <w:r>
         <w:rPr>
           <w:rFonts w:ascii="Helvetica" w:hAnsi="Helvetica" w:cs="Helvetica"/>
+          <w:noProof/>
           <w:sz w:val="26"/>
           <w:szCs w:val="26"/>
         </w:rPr>
@@ -1600,6 +1622,7 @@
       <w:r>
         <w:rPr>
           <w:rFonts w:ascii="Helvetica" w:hAnsi="Helvetica" w:cs="Helvetica"/>
+          <w:noProof/>
           <w:sz w:val="26"/>
           <w:szCs w:val="26"/>
         </w:rPr>
@@ -1652,6 +1675,7 @@
       <w:r>
         <w:rPr>
           <w:rFonts w:ascii="Helvetica" w:hAnsi="Helvetica" w:cs="Helvetica"/>
+          <w:noProof/>
           <w:sz w:val="26"/>
           <w:szCs w:val="26"/>
         </w:rPr>
@@ -1721,6 +1745,7 @@
       <w:r>
         <w:rPr>
           <w:rFonts w:ascii="Helvetica" w:hAnsi="Helvetica" w:cs="Helvetica"/>
+          <w:noProof/>
           <w:sz w:val="26"/>
           <w:szCs w:val="26"/>
         </w:rPr>
@@ -1876,6 +1901,7 @@
       <w:r>
         <w:rPr>
           <w:rFonts w:ascii="Helvetica" w:hAnsi="Helvetica" w:cs="Helvetica"/>
+          <w:noProof/>
           <w:sz w:val="26"/>
           <w:szCs w:val="26"/>
         </w:rPr>
@@ -1927,6 +1953,7 @@
       <w:r>
         <w:rPr>
           <w:rFonts w:ascii="Helvetica" w:hAnsi="Helvetica" w:cs="Helvetica"/>
+          <w:noProof/>
           <w:sz w:val="26"/>
           <w:szCs w:val="26"/>
         </w:rPr>
@@ -1996,6 +2023,7 @@
       <w:r>
         <w:rPr>
           <w:rFonts w:ascii="Helvetica" w:hAnsi="Helvetica" w:cs="Helvetica"/>
+          <w:noProof/>
           <w:sz w:val="26"/>
           <w:szCs w:val="26"/>
         </w:rPr>
@@ -2048,6 +2076,7 @@
       <w:r>
         <w:rPr>
           <w:rFonts w:ascii="Helvetica" w:hAnsi="Helvetica" w:cs="Helvetica"/>
+          <w:noProof/>
           <w:sz w:val="26"/>
           <w:szCs w:val="26"/>
         </w:rPr>
@@ -2117,6 +2146,7 @@
       <w:r>
         <w:rPr>
           <w:rFonts w:ascii="Helvetica" w:hAnsi="Helvetica" w:cs="Helvetica"/>
+          <w:noProof/>
           <w:sz w:val="26"/>
           <w:szCs w:val="26"/>
         </w:rPr>
@@ -2272,6 +2302,7 @@
       <w:r>
         <w:rPr>
           <w:rFonts w:ascii="Helvetica" w:hAnsi="Helvetica" w:cs="Helvetica"/>
+          <w:noProof/>
           <w:sz w:val="26"/>
           <w:szCs w:val="26"/>
         </w:rPr>
@@ -2323,6 +2354,7 @@
       <w:r>
         <w:rPr>
           <w:rFonts w:ascii="Helvetica" w:hAnsi="Helvetica" w:cs="Helvetica"/>
+          <w:noProof/>
           <w:sz w:val="26"/>
           <w:szCs w:val="26"/>
         </w:rPr>
@@ -2374,6 +2406,7 @@
       <w:r>
         <w:rPr>
           <w:rFonts w:ascii="Helvetica" w:hAnsi="Helvetica" w:cs="Helvetica"/>
+          <w:noProof/>
           <w:sz w:val="26"/>
           <w:szCs w:val="26"/>
         </w:rPr>
@@ -2425,6 +2458,7 @@
       <w:r>
         <w:rPr>
           <w:rFonts w:ascii="Helvetica" w:hAnsi="Helvetica" w:cs="Helvetica"/>
+          <w:noProof/>
           <w:sz w:val="26"/>
           <w:szCs w:val="26"/>
         </w:rPr>
@@ -2477,6 +2511,7 @@
       <w:r>
         <w:rPr>
           <w:rFonts w:ascii="Helvetica" w:hAnsi="Helvetica" w:cs="Helvetica"/>
+          <w:noProof/>
           <w:sz w:val="26"/>
           <w:szCs w:val="26"/>
         </w:rPr>
@@ -2563,6 +2598,7 @@
           <w:rFonts w:ascii="Helvetica" w:hAnsi="Helvetica" w:cs="Helvetica"/>
           <w:b/>
           <w:bCs/>
+          <w:noProof/>
           <w:sz w:val="26"/>
           <w:szCs w:val="26"/>
         </w:rPr>
@@ -2618,6 +2654,7 @@
           <w:rFonts w:ascii="Helvetica" w:hAnsi="Helvetica" w:cs="Helvetica"/>
           <w:b/>
           <w:bCs/>
+          <w:noProof/>
           <w:sz w:val="26"/>
           <w:szCs w:val="26"/>
         </w:rPr>
@@ -2673,6 +2710,7 @@
           <w:rFonts w:ascii="Helvetica" w:hAnsi="Helvetica" w:cs="Helvetica"/>
           <w:b/>
           <w:bCs/>
+          <w:noProof/>
           <w:sz w:val="26"/>
           <w:szCs w:val="26"/>
         </w:rPr>
@@ -2701,6 +2739,58 @@
                     <a:xfrm>
                       <a:off x="0" y="0"/>
                       <a:ext cx="5492534" cy="2225767"/>
+                    </a:xfrm>
+                    <a:prstGeom prst="rect">
+                      <a:avLst/>
+                    </a:prstGeom>
+                  </pic:spPr>
+                </pic:pic>
+              </a:graphicData>
+            </a:graphic>
+          </wp:inline>
+        </w:drawing>
+      </w:r>
+    </w:p>
+    <w:p>
+      <w:pPr>
+        <w:rPr>
+          <w:rFonts w:ascii="Helvetica" w:hAnsi="Helvetica" w:cs="Helvetica"/>
+          <w:b/>
+          <w:bCs/>
+          <w:sz w:val="26"/>
+          <w:szCs w:val="26"/>
+        </w:rPr>
+      </w:pPr>
+      <w:r>
+        <w:rPr>
+          <w:noProof/>
+        </w:rPr>
+        <w:lastRenderedPageBreak/>
+        <w:drawing>
+          <wp:inline distT="0" distB="0" distL="0" distR="0" wp14:anchorId="0038E643" wp14:editId="10F63C79">
+            <wp:extent cx="5943600" cy="5187992"/>
+            <wp:effectExtent l="0" t="0" r="0" b="0"/>
+            <wp:docPr id="2" name="Picture 2"/>
+            <wp:cNvGraphicFramePr>
+              <a:graphicFrameLocks xmlns:a="http://schemas.openxmlformats.org/drawingml/2006/main" noChangeAspect="1"/>
+            </wp:cNvGraphicFramePr>
+            <a:graphic xmlns:a="http://schemas.openxmlformats.org/drawingml/2006/main">
+              <a:graphicData uri="http://schemas.openxmlformats.org/drawingml/2006/picture">
+                <pic:pic xmlns:pic="http://schemas.openxmlformats.org/drawingml/2006/picture">
+                  <pic:nvPicPr>
+                    <pic:cNvPr id="1" name=""/>
+                    <pic:cNvPicPr/>
+                  </pic:nvPicPr>
+                  <pic:blipFill>
+                    <a:blip r:embed="rId43"/>
+                    <a:stretch>
+                      <a:fillRect/>
+                    </a:stretch>
+                  </pic:blipFill>
+                  <pic:spPr>
+                    <a:xfrm>
+                      <a:off x="0" y="0"/>
+                      <a:ext cx="5943600" cy="5187992"/>
                     </a:xfrm>
                     <a:prstGeom prst="rect">
                       <a:avLst/>

</xml_diff>